<commit_message>
Cargar CSV a Postgres
</commit_message>
<xml_diff>
--- a/Documentación - DBT y AirByte - Raul.docx
+++ b/Documentación - DBT y AirByte - Raul.docx
@@ -2636,14 +2636,301 @@
         </w:rPr>
       </w:pPr>
       <w:r>
-        <w:object w:dxaOrig="7515" w:dyaOrig="8219">
-          <v:rect xmlns:o="urn:schemas-microsoft-com:office:office" xmlns:v="urn:schemas-microsoft-com:vml" id="rectole0000000000" style="width:375.750000pt;height:410.950000pt" o:preferrelative="t" o:ole="">
+        <w:object w:dxaOrig="7613" w:dyaOrig="8321">
+          <v:rect xmlns:o="urn:schemas-microsoft-com:office:office" xmlns:v="urn:schemas-microsoft-com:vml" id="rectole0000000000" style="width:380.650000pt;height:416.050000pt" o:preferrelative="t" o:ole="">
             <o:lock v:ext="edit"/>
             <v:imagedata xmlns:r="http://schemas.openxmlformats.org/officeDocument/2006/relationships" r:id="docRId7" o:title=""/>
           </v:rect>
           <o:OLEObject xmlns:r="http://schemas.openxmlformats.org/officeDocument/2006/relationships" xmlns:o="urn:schemas-microsoft-com:office:office" Type="Embed" ProgID="StaticDib" DrawAspect="Content" ObjectID="0000000000" ShapeID="rectole0000000000" r:id="docRId6"/>
         </w:object>
       </w:r>
+    </w:p>
+    <w:p>
+      <w:pPr>
+        <w:spacing w:before="0" w:after="160" w:line="259"/>
+        <w:ind w:right="0" w:left="0" w:firstLine="0"/>
+        <w:jc w:val="left"/>
+        <w:rPr>
+          <w:rFonts w:ascii="Calibri" w:hAnsi="Calibri" w:cs="Calibri" w:eastAsia="Calibri"/>
+          <w:b/>
+          <w:color w:val="auto"/>
+          <w:spacing w:val="0"/>
+          <w:position w:val="0"/>
+          <w:sz w:val="28"/>
+          <w:shd w:fill="auto" w:val="clear"/>
+        </w:rPr>
+      </w:pPr>
+      <w:r>
+        <w:rPr>
+          <w:rFonts w:ascii="Calibri" w:hAnsi="Calibri" w:cs="Calibri" w:eastAsia="Calibri"/>
+          <w:b/>
+          <w:color w:val="auto"/>
+          <w:spacing w:val="0"/>
+          <w:position w:val="0"/>
+          <w:sz w:val="28"/>
+          <w:shd w:fill="auto" w:val="clear"/>
+        </w:rPr>
+        <w:t xml:space="preserve">CARGAR CSV EN POSTGRES</w:t>
+      </w:r>
+    </w:p>
+    <w:p>
+      <w:pPr>
+        <w:spacing w:before="0" w:after="160" w:line="259"/>
+        <w:ind w:right="0" w:left="0" w:firstLine="0"/>
+        <w:jc w:val="left"/>
+        <w:rPr>
+          <w:rFonts w:ascii="Calibri" w:hAnsi="Calibri" w:cs="Calibri" w:eastAsia="Calibri"/>
+          <w:color w:val="auto"/>
+          <w:spacing w:val="0"/>
+          <w:position w:val="0"/>
+          <w:sz w:val="28"/>
+          <w:shd w:fill="auto" w:val="clear"/>
+        </w:rPr>
+      </w:pPr>
+      <w:r>
+        <w:rPr>
+          <w:rFonts w:ascii="Calibri" w:hAnsi="Calibri" w:cs="Calibri" w:eastAsia="Calibri"/>
+          <w:color w:val="auto"/>
+          <w:spacing w:val="0"/>
+          <w:position w:val="0"/>
+          <w:sz w:val="28"/>
+          <w:shd w:fill="auto" w:val="clear"/>
+        </w:rPr>
+        <w:t xml:space="preserve">Para cargar un CSV, el cual he sacado de internet a partir de uno usado durante el proceso de formación como es el del padrón de Madrid (</w:t>
+      </w:r>
+      <w:hyperlink xmlns:r="http://schemas.openxmlformats.org/officeDocument/2006/relationships" r:id="docRId8">
+        <w:r>
+          <w:rPr>
+            <w:rFonts w:ascii="Calibri" w:hAnsi="Calibri" w:cs="Calibri" w:eastAsia="Calibri"/>
+            <w:color w:val="0000FF"/>
+            <w:spacing w:val="0"/>
+            <w:position w:val="0"/>
+            <w:sz w:val="28"/>
+            <w:u w:val="single"/>
+            <w:shd w:fill="auto" w:val="clear"/>
+          </w:rPr>
+          <w:t xml:space="preserve">https://datos.madrid.es/egob/catalogo/200076-1-padron.csv</w:t>
+        </w:r>
+      </w:hyperlink>
+      <w:r>
+        <w:rPr>
+          <w:rFonts w:ascii="Calibri" w:hAnsi="Calibri" w:cs="Calibri" w:eastAsia="Calibri"/>
+          <w:color w:val="auto"/>
+          <w:spacing w:val="0"/>
+          <w:position w:val="0"/>
+          <w:sz w:val="28"/>
+          <w:shd w:fill="auto" w:val="clear"/>
+        </w:rPr>
+        <w:t xml:space="preserve">), hemos seguido una serie de pasos.</w:t>
+      </w:r>
+    </w:p>
+    <w:p>
+      <w:pPr>
+        <w:spacing w:before="0" w:after="160" w:line="259"/>
+        <w:ind w:right="0" w:left="0" w:firstLine="0"/>
+        <w:jc w:val="left"/>
+        <w:rPr>
+          <w:rFonts w:ascii="Calibri" w:hAnsi="Calibri" w:cs="Calibri" w:eastAsia="Calibri"/>
+          <w:color w:val="auto"/>
+          <w:spacing w:val="0"/>
+          <w:position w:val="0"/>
+          <w:sz w:val="28"/>
+          <w:shd w:fill="auto" w:val="clear"/>
+        </w:rPr>
+      </w:pPr>
+      <w:r>
+        <w:rPr>
+          <w:rFonts w:ascii="Calibri" w:hAnsi="Calibri" w:cs="Calibri" w:eastAsia="Calibri"/>
+          <w:color w:val="auto"/>
+          <w:spacing w:val="0"/>
+          <w:position w:val="0"/>
+          <w:sz w:val="28"/>
+          <w:shd w:fill="auto" w:val="clear"/>
+        </w:rPr>
+        <w:t xml:space="preserve">Lo primero será configurar la fuente o Source, seleccionando CSV File. Alli estableceremos la siguiente configuración:</w:t>
+      </w:r>
+    </w:p>
+    <w:p>
+      <w:pPr>
+        <w:spacing w:before="0" w:after="160" w:line="240"/>
+        <w:ind w:right="0" w:left="0" w:firstLine="0"/>
+        <w:jc w:val="left"/>
+        <w:rPr>
+          <w:rFonts w:ascii="Calibri" w:hAnsi="Calibri" w:cs="Calibri" w:eastAsia="Calibri"/>
+          <w:color w:val="auto"/>
+          <w:spacing w:val="0"/>
+          <w:position w:val="0"/>
+          <w:sz w:val="28"/>
+          <w:shd w:fill="auto" w:val="clear"/>
+        </w:rPr>
+      </w:pPr>
+      <w:r>
+        <w:object w:dxaOrig="7964" w:dyaOrig="10470">
+          <v:rect xmlns:o="urn:schemas-microsoft-com:office:office" xmlns:v="urn:schemas-microsoft-com:vml" id="rectole0000000001" style="width:398.200000pt;height:523.500000pt" o:preferrelative="t" o:ole="">
+            <o:lock v:ext="edit"/>
+            <v:imagedata xmlns:r="http://schemas.openxmlformats.org/officeDocument/2006/relationships" r:id="docRId10" o:title=""/>
+          </v:rect>
+          <o:OLEObject xmlns:r="http://schemas.openxmlformats.org/officeDocument/2006/relationships" xmlns:o="urn:schemas-microsoft-com:office:office" Type="Embed" ProgID="StaticDib" DrawAspect="Content" ObjectID="0000000001" ShapeID="rectole0000000001" r:id="docRId9"/>
+        </w:object>
+      </w:r>
+    </w:p>
+    <w:p>
+      <w:pPr>
+        <w:spacing w:before="0" w:after="160" w:line="240"/>
+        <w:ind w:right="0" w:left="0" w:firstLine="0"/>
+        <w:jc w:val="left"/>
+        <w:rPr>
+          <w:rFonts w:ascii="Calibri" w:hAnsi="Calibri" w:cs="Calibri" w:eastAsia="Calibri"/>
+          <w:color w:val="auto"/>
+          <w:spacing w:val="0"/>
+          <w:position w:val="0"/>
+          <w:sz w:val="28"/>
+          <w:shd w:fill="auto" w:val="clear"/>
+        </w:rPr>
+      </w:pPr>
+      <w:r>
+        <w:rPr>
+          <w:rFonts w:ascii="Calibri" w:hAnsi="Calibri" w:cs="Calibri" w:eastAsia="Calibri"/>
+          <w:color w:val="auto"/>
+          <w:spacing w:val="0"/>
+          <w:position w:val="0"/>
+          <w:sz w:val="28"/>
+          <w:shd w:fill="auto" w:val="clear"/>
+        </w:rPr>
+        <w:t xml:space="preserve">El Dataset Name será el nombre del dataset donde se van a almacenar los datos contenidos en el CSV.</w:t>
+      </w:r>
+    </w:p>
+    <w:p>
+      <w:pPr>
+        <w:spacing w:before="0" w:after="160" w:line="240"/>
+        <w:ind w:right="0" w:left="0" w:firstLine="0"/>
+        <w:jc w:val="left"/>
+        <w:rPr>
+          <w:rFonts w:ascii="Calibri" w:hAnsi="Calibri" w:cs="Calibri" w:eastAsia="Calibri"/>
+          <w:color w:val="auto"/>
+          <w:spacing w:val="0"/>
+          <w:position w:val="0"/>
+          <w:sz w:val="28"/>
+          <w:shd w:fill="auto" w:val="clear"/>
+        </w:rPr>
+      </w:pPr>
+      <w:r>
+        <w:rPr>
+          <w:rFonts w:ascii="Calibri" w:hAnsi="Calibri" w:cs="Calibri" w:eastAsia="Calibri"/>
+          <w:color w:val="auto"/>
+          <w:spacing w:val="0"/>
+          <w:position w:val="0"/>
+          <w:sz w:val="28"/>
+          <w:shd w:fill="auto" w:val="clear"/>
+        </w:rPr>
+        <w:t xml:space="preserve">A continuación vamos a preparar el destino, para ello lanzamos el siguiente comando:</w:t>
+        <w:br/>
+        <w:t xml:space="preserve">"</w:t>
+      </w:r>
+      <w:r>
+        <w:rPr>
+          <w:rFonts w:ascii="Calibri" w:hAnsi="Calibri" w:cs="Calibri" w:eastAsia="Calibri"/>
+          <w:color w:val="auto"/>
+          <w:spacing w:val="0"/>
+          <w:position w:val="0"/>
+          <w:sz w:val="28"/>
+          <w:shd w:fill="auto" w:val="clear"/>
+        </w:rPr>
+        <w:t xml:space="preserve">docker run --rm --name airbyte-destination -e POSTGRES_PASSWORD=password -p 3000:5432 -d debezium/postgres:14"</w:t>
+        <w:br/>
+        <w:t xml:space="preserve">Y dentro de pgAdmin crearemos un servidor con el puerdo correspondiente, nombre, etc</w:t>
+      </w:r>
+    </w:p>
+    <w:p>
+      <w:pPr>
+        <w:spacing w:before="0" w:after="160" w:line="240"/>
+        <w:ind w:right="0" w:left="0" w:firstLine="0"/>
+        <w:jc w:val="left"/>
+        <w:rPr>
+          <w:rFonts w:ascii="Calibri" w:hAnsi="Calibri" w:cs="Calibri" w:eastAsia="Calibri"/>
+          <w:color w:val="auto"/>
+          <w:spacing w:val="0"/>
+          <w:position w:val="0"/>
+          <w:sz w:val="28"/>
+          <w:shd w:fill="auto" w:val="clear"/>
+        </w:rPr>
+      </w:pPr>
+      <w:r>
+        <w:rPr>
+          <w:rFonts w:ascii="Calibri" w:hAnsi="Calibri" w:cs="Calibri" w:eastAsia="Calibri"/>
+          <w:color w:val="auto"/>
+          <w:spacing w:val="0"/>
+          <w:position w:val="0"/>
+          <w:sz w:val="28"/>
+          <w:shd w:fill="auto" w:val="clear"/>
+        </w:rPr>
+        <w:t xml:space="preserve">Una vez tengamos el Server creado, estableceremos el destino dentro de Airbyte con la siguiente configuración:</w:t>
+      </w:r>
+    </w:p>
+    <w:p>
+      <w:pPr>
+        <w:spacing w:before="0" w:after="160" w:line="240"/>
+        <w:ind w:right="0" w:left="0" w:firstLine="0"/>
+        <w:jc w:val="left"/>
+        <w:rPr>
+          <w:rFonts w:ascii="Calibri" w:hAnsi="Calibri" w:cs="Calibri" w:eastAsia="Calibri"/>
+          <w:color w:val="auto"/>
+          <w:spacing w:val="0"/>
+          <w:position w:val="0"/>
+          <w:sz w:val="28"/>
+          <w:shd w:fill="auto" w:val="clear"/>
+        </w:rPr>
+      </w:pPr>
+      <w:r>
+        <w:object w:dxaOrig="7934" w:dyaOrig="11310">
+          <v:rect xmlns:o="urn:schemas-microsoft-com:office:office" xmlns:v="urn:schemas-microsoft-com:vml" id="rectole0000000002" style="width:396.700000pt;height:565.500000pt" o:preferrelative="t" o:ole="">
+            <o:lock v:ext="edit"/>
+            <v:imagedata xmlns:r="http://schemas.openxmlformats.org/officeDocument/2006/relationships" r:id="docRId12" o:title=""/>
+          </v:rect>
+          <o:OLEObject xmlns:r="http://schemas.openxmlformats.org/officeDocument/2006/relationships" xmlns:o="urn:schemas-microsoft-com:office:office" Type="Embed" ProgID="StaticDib" DrawAspect="Content" ObjectID="0000000002" ShapeID="rectole0000000002" r:id="docRId11"/>
+        </w:object>
+      </w:r>
+    </w:p>
+    <w:p>
+      <w:pPr>
+        <w:spacing w:before="0" w:after="160" w:line="240"/>
+        <w:ind w:right="0" w:left="0" w:firstLine="0"/>
+        <w:jc w:val="left"/>
+        <w:rPr>
+          <w:rFonts w:ascii="Calibri" w:hAnsi="Calibri" w:cs="Calibri" w:eastAsia="Calibri"/>
+          <w:color w:val="auto"/>
+          <w:spacing w:val="0"/>
+          <w:position w:val="0"/>
+          <w:sz w:val="28"/>
+          <w:shd w:fill="auto" w:val="clear"/>
+        </w:rPr>
+      </w:pPr>
+      <w:r>
+        <w:rPr>
+          <w:rFonts w:ascii="Calibri" w:hAnsi="Calibri" w:cs="Calibri" w:eastAsia="Calibri"/>
+          <w:color w:val="auto"/>
+          <w:spacing w:val="0"/>
+          <w:position w:val="0"/>
+          <w:sz w:val="28"/>
+          <w:shd w:fill="auto" w:val="clear"/>
+        </w:rPr>
+        <w:t xml:space="preserve">Una vez tengamos esto ya podremos ejecutar querys desde pgAdmin.</w:t>
+      </w:r>
+    </w:p>
+    <w:p>
+      <w:pPr>
+        <w:spacing w:before="0" w:after="160" w:line="240"/>
+        <w:ind w:right="0" w:left="0" w:firstLine="0"/>
+        <w:jc w:val="left"/>
+        <w:rPr>
+          <w:rFonts w:ascii="Calibri" w:hAnsi="Calibri" w:cs="Calibri" w:eastAsia="Calibri"/>
+          <w:color w:val="auto"/>
+          <w:spacing w:val="0"/>
+          <w:position w:val="0"/>
+          <w:sz w:val="28"/>
+          <w:shd w:fill="auto" w:val="clear"/>
+        </w:rPr>
+      </w:pPr>
     </w:p>
     <w:p>
       <w:pPr>

</xml_diff>